<commit_message>
commit materials for EECB 703
</commit_message>
<xml_diff>
--- a/Calendar.docx
+++ b/Calendar.docx
@@ -26,10 +26,10 @@
       <w:pPr>
         <w:pStyle w:val="Heading1"/>
       </w:pPr>
-      <w:bookmarkStart w:id="21" w:name="calendar-of-topics-and-speakers"/>
+      <w:bookmarkStart w:id="21" w:name="calendar-of-topics-speakers-and-readings"/>
       <w:bookmarkEnd w:id="21"/>
       <w:r>
-        <w:t xml:space="preserve">CALENDAR OF TOPICS AND SPEAKERS</w:t>
+        <w:t xml:space="preserve">CALENDAR OF TOPICS, SPEAKERS AND READINGS</w:t>
       </w:r>
     </w:p>
     <w:p>
@@ -37,7 +37,7 @@
         <w:pStyle w:val="FirstParagraph"/>
       </w:pPr>
       <w:r>
-        <w:t xml:space="preserve">The course calendar is available as a Google Calendar:</w:t>
+        <w:t xml:space="preserve">The course calendar is also available as a Google Calendar:</w:t>
       </w:r>
       <w:r>
         <w:t xml:space="preserve"> </w:t>
@@ -53,63 +53,29 @@
     </w:p>
     <w:p>
       <w:pPr>
-        <w:pStyle w:val="Heading2"/>
-      </w:pPr>
-      <w:bookmarkStart w:id="23" w:name="aug-29"/>
-      <w:bookmarkEnd w:id="23"/>
-      <w:r>
-        <w:t xml:space="preserve">Aug 29</w:t>
-      </w:r>
-    </w:p>
-    <w:p>
-      <w:pPr>
-        <w:pStyle w:val="FirstParagraph"/>
-      </w:pPr>
-      <w:r>
-        <w:t xml:space="preserve">Course overview, syllabus, etc.</w:t>
-      </w:r>
-    </w:p>
-    <w:p>
-      <w:pPr>
-        <w:pStyle w:val="Heading2"/>
-      </w:pPr>
-      <w:bookmarkStart w:id="24" w:name="sep-5"/>
-      <w:bookmarkEnd w:id="24"/>
-      <w:r>
-        <w:t xml:space="preserve">Sep 5</w:t>
-      </w:r>
-    </w:p>
-    <w:p>
-      <w:pPr>
-        <w:pStyle w:val="Heading3"/>
-      </w:pPr>
-      <w:bookmarkStart w:id="25" w:name="behavioral-ecology-dr.-vladimir-pravosudov"/>
-      <w:bookmarkEnd w:id="25"/>
-      <w:r>
-        <w:t xml:space="preserve">Behavioral Ecology, Dr. Vladimir Pravosudov</w:t>
-      </w:r>
-    </w:p>
-    <w:p>
-      <w:pPr>
-        <w:pStyle w:val="Heading3"/>
-      </w:pPr>
-      <w:bookmarkStart w:id="26" w:name="diversity-and-neutral-models-dr.-lee-dyer"/>
-      <w:bookmarkEnd w:id="26"/>
-      <w:r>
-        <w:t xml:space="preserve">Diversity and Neutral Models, Dr. Lee Dyer</w:t>
-      </w:r>
-    </w:p>
-    <w:p>
-      <w:pPr>
-        <w:pStyle w:val="FirstParagraph"/>
-      </w:pPr>
-      <w:r>
-        <w:t xml:space="preserve">Discussion groups as follows. The person first in each list will be the discussion group leader. The last person in each list will be the designated note-taker (responsible for updating the</w:t>
+        <w:pStyle w:val="BodyText"/>
+      </w:pPr>
+      <w:r>
+        <w:t xml:space="preserve">Discussion groups can be found</w:t>
       </w:r>
       <w:r>
         <w:t xml:space="preserve"> </w:t>
       </w:r>
-      <w:hyperlink r:id="rId27">
+      <w:hyperlink r:id="rId23">
+        <w:r>
+          <w:rPr>
+            <w:rStyle w:val="Hyperlink"/>
+          </w:rPr>
+          <w:t xml:space="preserve">here</w:t>
+        </w:r>
+      </w:hyperlink>
+      <w:r>
+        <w:t xml:space="preserve">. The person first in each list will be the discussion group leader. The second person in each list will be the designated note-taker (responsible for updating the</w:t>
+      </w:r>
+      <w:r>
+        <w:t xml:space="preserve"> </w:t>
+      </w:r>
+      <w:hyperlink r:id="rId24">
         <w:r>
           <w:rPr>
             <w:rStyle w:val="Hyperlink"/>
@@ -118,16 +84,172 @@
         </w:r>
       </w:hyperlink>
       <w:r>
-        <w:t xml:space="preserve">)</w:t>
-      </w:r>
+        <w:t xml:space="preserve">). All group members are expected to participate every week.</w:t>
+      </w:r>
+    </w:p>
+    <w:p>
+      <w:pPr>
+        <w:pStyle w:val="BodyText"/>
+      </w:pPr>
+      <w:r>
+        <w:t xml:space="preserve">For the official list of readings and questions,</w:t>
+      </w:r>
+      <w:r>
+        <w:t xml:space="preserve"> </w:t>
+      </w:r>
+      <w:hyperlink r:id="rId25">
+        <w:r>
+          <w:rPr>
+            <w:rStyle w:val="Hyperlink"/>
+          </w:rPr>
+          <w:t xml:space="preserve">click here</w:t>
+        </w:r>
+      </w:hyperlink>
     </w:p>
     <w:p>
       <w:pPr>
         <w:pStyle w:val="Heading2"/>
       </w:pPr>
-      <w:bookmarkStart w:id="28" w:name="sep-12"/>
+      <w:bookmarkStart w:id="26" w:name="aug-29"/>
+      <w:bookmarkEnd w:id="26"/>
+      <w:r>
+        <w:t xml:space="preserve">Aug 29</w:t>
+      </w:r>
+    </w:p>
+    <w:p>
+      <w:pPr>
+        <w:pStyle w:val="FirstParagraph"/>
+      </w:pPr>
+      <w:hyperlink r:id="rId27">
+        <w:r>
+          <w:rPr>
+            <w:rStyle w:val="Hyperlink"/>
+          </w:rPr>
+          <w:t xml:space="preserve">Course overview, syllabus, etc.</w:t>
+        </w:r>
+      </w:hyperlink>
+    </w:p>
+    <w:p>
+      <w:pPr>
+        <w:pStyle w:val="Heading2"/>
+      </w:pPr>
+      <w:bookmarkStart w:id="28" w:name="sep-5"/>
       <w:bookmarkEnd w:id="28"/>
       <w:r>
+        <w:t xml:space="preserve">Sep 5</w:t>
+      </w:r>
+    </w:p>
+    <w:p>
+      <w:pPr>
+        <w:pStyle w:val="Heading3"/>
+      </w:pPr>
+      <w:bookmarkStart w:id="29" w:name="behavioral-ecology-dr.-vladimir-pravosudov"/>
+      <w:bookmarkEnd w:id="29"/>
+      <w:r>
+        <w:t xml:space="preserve">Behavioral Ecology, Dr. Vladimir Pravosudov</w:t>
+      </w:r>
+    </w:p>
+    <w:p>
+      <w:pPr>
+        <w:pStyle w:val="FirstParagraph"/>
+      </w:pPr>
+      <w:hyperlink r:id="rId30">
+        <w:r>
+          <w:rPr>
+            <w:rStyle w:val="Hyperlink"/>
+          </w:rPr>
+          <w:t xml:space="preserve">Trivers, R. L. (1974). Parent-offspring conflict. American zoologist, 14(1), 249-264.</w:t>
+        </w:r>
+      </w:hyperlink>
+    </w:p>
+    <w:p>
+      <w:pPr>
+        <w:pStyle w:val="BodyText"/>
+      </w:pPr>
+      <w:hyperlink r:id="rId31">
+        <w:r>
+          <w:rPr>
+            <w:rStyle w:val="Hyperlink"/>
+          </w:rPr>
+          <w:t xml:space="preserve">Zahavi, A. (1975). Mate selectionâ€”a selection for a handicap. Journal of theoretical Biology, 53(1), 205-214.</w:t>
+        </w:r>
+      </w:hyperlink>
+    </w:p>
+    <w:p>
+      <w:pPr>
+        <w:pStyle w:val="BodyText"/>
+      </w:pPr>
+      <w:hyperlink r:id="rId32">
+        <w:r>
+          <w:rPr>
+            <w:rStyle w:val="Hyperlink"/>
+          </w:rPr>
+          <w:t xml:space="preserve">Davis, J. M., &amp; Stamps, J. A. (2004). The effect of natal experience on habitat preferences. Trends in Ecology &amp; Evolution, 19(8), 411-416.</w:t>
+        </w:r>
+      </w:hyperlink>
+    </w:p>
+    <w:p>
+      <w:pPr>
+        <w:pStyle w:val="Heading3"/>
+      </w:pPr>
+      <w:bookmarkStart w:id="33" w:name="diversity-and-neutral-models-dr.-lee-dyer"/>
+      <w:bookmarkEnd w:id="33"/>
+      <w:r>
+        <w:t xml:space="preserve">Diversity and Neutral Models, Dr. Lee Dyer</w:t>
+      </w:r>
+    </w:p>
+    <w:p>
+      <w:pPr>
+        <w:pStyle w:val="FirstParagraph"/>
+      </w:pPr>
+      <w:hyperlink r:id="rId34">
+        <w:r>
+          <w:rPr>
+            <w:rStyle w:val="Hyperlink"/>
+          </w:rPr>
+          <w:t xml:space="preserve">Chave, J. (2004). Neutral theory and community ecology. Ecology letters, 7(3), 241-253.</w:t>
+        </w:r>
+      </w:hyperlink>
+    </w:p>
+    <w:p>
+      <w:pPr>
+        <w:pStyle w:val="BodyText"/>
+      </w:pPr>
+      <w:hyperlink r:id="rId35">
+        <w:r>
+          <w:rPr>
+            <w:rStyle w:val="Hyperlink"/>
+          </w:rPr>
+          <w:t xml:space="preserve">Kraft, N.J., Comita, L.S., Chase, J.M., Sanders, N.J., Swenson, N.G., Crist, T.O., Stegen, J.C., Vellend, M., Boyle, B., Anderson, M.J. and Cornell, H.V., 2011. Disentangling the drivers of Î² diversity along latitudinal and elevational gradients. Science, 333(6050), pp.1755-1758.</w:t>
+        </w:r>
+      </w:hyperlink>
+    </w:p>
+    <w:p>
+      <w:pPr>
+        <w:pStyle w:val="BodyText"/>
+      </w:pPr>
+      <w:r>
+        <w:t xml:space="preserve">Recommended but not required:</w:t>
+      </w:r>
+      <w:r>
+        <w:t xml:space="preserve"> </w:t>
+      </w:r>
+      <w:hyperlink r:id="rId36">
+        <w:r>
+          <w:rPr>
+            <w:rStyle w:val="Hyperlink"/>
+          </w:rPr>
+          <w:t xml:space="preserve">Schemske, D. W., Mittelbach, G. G., Cornell, H. V., Sobel, J. M., &amp; Roy, K. (2009). Is there a latitudinal gradient in the importance of biotic interactions?. Annu. Rev. Ecol. Evol. Syst., 40, 245-269.</w:t>
+        </w:r>
+      </w:hyperlink>
+    </w:p>
+    <w:p>
+      <w:pPr>
+        <w:pStyle w:val="Heading2"/>
+      </w:pPr>
+      <w:bookmarkStart w:id="37" w:name="sep-12"/>
+      <w:bookmarkEnd w:id="37"/>
+      <w:r>
         <w:t xml:space="preserve">Sep 12</w:t>
       </w:r>
     </w:p>
@@ -135,8 +257,8 @@
       <w:pPr>
         <w:pStyle w:val="Heading3"/>
       </w:pPr>
-      <w:bookmarkStart w:id="29" w:name="diseases-of-wild-populations-dr.-jamie-voyles"/>
-      <w:bookmarkEnd w:id="29"/>
+      <w:bookmarkStart w:id="38" w:name="diseases-of-wild-populations-dr.-jamie-voyles"/>
+      <w:bookmarkEnd w:id="38"/>
       <w:r>
         <w:t xml:space="preserve">Diseases of wild populations, Dr. Jamie Voyles</w:t>
       </w:r>
@@ -145,8 +267,8 @@
       <w:pPr>
         <w:pStyle w:val="Heading3"/>
       </w:pPr>
-      <w:bookmarkStart w:id="30" w:name="specialization-niche-dynamics-dr.-matt-forister"/>
-      <w:bookmarkEnd w:id="30"/>
+      <w:bookmarkStart w:id="39" w:name="specialization-niche-dynamics-dr.-matt-forister"/>
+      <w:bookmarkEnd w:id="39"/>
       <w:r>
         <w:t xml:space="preserve">Specialization &amp; niche dynamics, Dr. Matt Forister</w:t>
       </w:r>
@@ -155,8 +277,8 @@
       <w:pPr>
         <w:pStyle w:val="Heading2"/>
       </w:pPr>
-      <w:bookmarkStart w:id="31" w:name="sep-19"/>
-      <w:bookmarkEnd w:id="31"/>
+      <w:bookmarkStart w:id="40" w:name="sep-19"/>
+      <w:bookmarkEnd w:id="40"/>
       <w:r>
         <w:t xml:space="preserve">Sep 19</w:t>
       </w:r>
@@ -165,8 +287,8 @@
       <w:pPr>
         <w:pStyle w:val="Heading3"/>
       </w:pPr>
-      <w:bookmarkStart w:id="32" w:name="population-ecology-dr.-kevin-shoemaker"/>
-      <w:bookmarkEnd w:id="32"/>
+      <w:bookmarkStart w:id="41" w:name="population-ecology-dr.-kevin-shoemaker"/>
+      <w:bookmarkEnd w:id="41"/>
       <w:r>
         <w:t xml:space="preserve">Population ecology, Dr. Kevin Shoemaker</w:t>
       </w:r>
@@ -175,8 +297,8 @@
       <w:pPr>
         <w:pStyle w:val="Heading3"/>
       </w:pPr>
-      <w:bookmarkStart w:id="33" w:name="population-genetics-dr.-marjorie-matocq"/>
-      <w:bookmarkEnd w:id="33"/>
+      <w:bookmarkStart w:id="42" w:name="population-genetics-dr.-marjorie-matocq"/>
+      <w:bookmarkEnd w:id="42"/>
       <w:r>
         <w:t xml:space="preserve">Population genetics, Dr. Marjorie Matocq</w:t>
       </w:r>
@@ -185,8 +307,8 @@
       <w:pPr>
         <w:pStyle w:val="Heading2"/>
       </w:pPr>
-      <w:bookmarkStart w:id="34" w:name="sep-26"/>
-      <w:bookmarkEnd w:id="34"/>
+      <w:bookmarkStart w:id="43" w:name="sep-26"/>
+      <w:bookmarkEnd w:id="43"/>
       <w:r>
         <w:t xml:space="preserve">Sep 26</w:t>
       </w:r>
@@ -195,8 +317,8 @@
       <w:pPr>
         <w:pStyle w:val="Heading3"/>
       </w:pPr>
-      <w:bookmarkStart w:id="35" w:name="mathematical-models-for-eecb-dr.-paul-hurtado"/>
-      <w:bookmarkEnd w:id="35"/>
+      <w:bookmarkStart w:id="44" w:name="mathematical-models-for-eecb-dr.-paul-hurtado"/>
+      <w:bookmarkEnd w:id="44"/>
       <w:r>
         <w:t xml:space="preserve">Mathematical models for EECB, Dr. Paul Hurtado</w:t>
       </w:r>
@@ -205,8 +327,8 @@
       <w:pPr>
         <w:pStyle w:val="Heading3"/>
       </w:pPr>
-      <w:bookmarkStart w:id="36" w:name="landscape-ecology-dr.-peter-weisberg"/>
-      <w:bookmarkEnd w:id="36"/>
+      <w:bookmarkStart w:id="45" w:name="landscape-ecology-dr.-peter-weisberg"/>
+      <w:bookmarkEnd w:id="45"/>
       <w:r>
         <w:t xml:space="preserve">Landscape Ecology, Dr. Peter Weisberg</w:t>
       </w:r>
@@ -215,8 +337,8 @@
       <w:pPr>
         <w:pStyle w:val="Heading2"/>
       </w:pPr>
-      <w:bookmarkStart w:id="37" w:name="oct-3"/>
-      <w:bookmarkEnd w:id="37"/>
+      <w:bookmarkStart w:id="46" w:name="oct-3"/>
+      <w:bookmarkEnd w:id="46"/>
       <w:r>
         <w:t xml:space="preserve">Oct 3</w:t>
       </w:r>
@@ -225,8 +347,8 @@
       <w:pPr>
         <w:pStyle w:val="Heading3"/>
       </w:pPr>
-      <w:bookmarkStart w:id="38" w:name="soil-ecology-dr.-ben-sullivan"/>
-      <w:bookmarkEnd w:id="38"/>
+      <w:bookmarkStart w:id="47" w:name="soil-ecology-dr.-ben-sullivan"/>
+      <w:bookmarkEnd w:id="47"/>
       <w:r>
         <w:t xml:space="preserve">Soil Ecology, Dr. Ben Sullivan</w:t>
       </w:r>
@@ -235,8 +357,8 @@
       <w:pPr>
         <w:pStyle w:val="Heading3"/>
       </w:pPr>
-      <w:bookmarkStart w:id="39" w:name="microbial-ecology-dr.-david-vuono"/>
-      <w:bookmarkEnd w:id="39"/>
+      <w:bookmarkStart w:id="48" w:name="microbial-ecology-dr.-david-vuono"/>
+      <w:bookmarkEnd w:id="48"/>
       <w:r>
         <w:t xml:space="preserve">Microbial Ecology, Dr. David Vuono</w:t>
       </w:r>
@@ -245,8 +367,8 @@
       <w:pPr>
         <w:pStyle w:val="Heading2"/>
       </w:pPr>
-      <w:bookmarkStart w:id="40" w:name="oct-10"/>
-      <w:bookmarkEnd w:id="40"/>
+      <w:bookmarkStart w:id="49" w:name="oct-10"/>
+      <w:bookmarkEnd w:id="49"/>
       <w:r>
         <w:t xml:space="preserve">Oct 10</w:t>
       </w:r>
@@ -255,8 +377,8 @@
       <w:pPr>
         <w:pStyle w:val="Heading3"/>
       </w:pPr>
-      <w:bookmarkStart w:id="41" w:name="ecoimmunology-dr.-angela-smilanich"/>
-      <w:bookmarkEnd w:id="41"/>
+      <w:bookmarkStart w:id="50" w:name="ecoimmunology-dr.-angela-smilanich"/>
+      <w:bookmarkEnd w:id="50"/>
       <w:r>
         <w:t xml:space="preserve">Ecoimmunology, Dr. Angela Smilanich</w:t>
       </w:r>
@@ -265,8 +387,8 @@
       <w:pPr>
         <w:pStyle w:val="Heading3"/>
       </w:pPr>
-      <w:bookmarkStart w:id="42" w:name="physiological-ecology-dr.-jack-hayes"/>
-      <w:bookmarkEnd w:id="42"/>
+      <w:bookmarkStart w:id="51" w:name="physiological-ecology-dr.-jack-hayes"/>
+      <w:bookmarkEnd w:id="51"/>
       <w:r>
         <w:t xml:space="preserve">Physiological ecology, Dr. Jack Hayes</w:t>
       </w:r>
@@ -275,8 +397,8 @@
       <w:pPr>
         <w:pStyle w:val="Heading2"/>
       </w:pPr>
-      <w:bookmarkStart w:id="43" w:name="oct-17"/>
-      <w:bookmarkEnd w:id="43"/>
+      <w:bookmarkStart w:id="52" w:name="oct-17"/>
+      <w:bookmarkEnd w:id="52"/>
       <w:r>
         <w:t xml:space="preserve">Oct 17</w:t>
       </w:r>
@@ -285,8 +407,8 @@
       <w:pPr>
         <w:pStyle w:val="Heading3"/>
       </w:pPr>
-      <w:bookmarkStart w:id="44" w:name="community-ecology-dr.-beth-pringle"/>
-      <w:bookmarkEnd w:id="44"/>
+      <w:bookmarkStart w:id="53" w:name="community-ecology-dr.-beth-pringle"/>
+      <w:bookmarkEnd w:id="53"/>
       <w:r>
         <w:t xml:space="preserve">Community ecology, Dr. Beth Pringle</w:t>
       </w:r>
@@ -295,8 +417,8 @@
       <w:pPr>
         <w:pStyle w:val="Heading3"/>
       </w:pPr>
-      <w:bookmarkStart w:id="45" w:name="applied-evolution-dr.-beth-leger"/>
-      <w:bookmarkEnd w:id="45"/>
+      <w:bookmarkStart w:id="54" w:name="applied-evolution-dr.-beth-leger"/>
+      <w:bookmarkEnd w:id="54"/>
       <w:r>
         <w:t xml:space="preserve">Applied evolution, Dr. Beth Leger</w:t>
       </w:r>
@@ -305,8 +427,8 @@
       <w:pPr>
         <w:pStyle w:val="Heading2"/>
       </w:pPr>
-      <w:bookmarkStart w:id="46" w:name="oct-24"/>
-      <w:bookmarkEnd w:id="46"/>
+      <w:bookmarkStart w:id="55" w:name="oct-24"/>
+      <w:bookmarkEnd w:id="55"/>
       <w:r>
         <w:t xml:space="preserve">Oct 24</w:t>
       </w:r>
@@ -315,8 +437,8 @@
       <w:pPr>
         <w:pStyle w:val="Heading3"/>
       </w:pPr>
-      <w:bookmarkStart w:id="47" w:name="phenotypic-plasticity-dr.-jenny-ouyang"/>
-      <w:bookmarkEnd w:id="47"/>
+      <w:bookmarkStart w:id="56" w:name="phenotypic-plasticity-dr.-jenny-ouyang"/>
+      <w:bookmarkEnd w:id="56"/>
       <w:r>
         <w:t xml:space="preserve">Phenotypic Plasticity, Dr. Jenny Ouyang</w:t>
       </w:r>
@@ -325,8 +447,8 @@
       <w:pPr>
         <w:pStyle w:val="Heading3"/>
       </w:pPr>
-      <w:bookmarkStart w:id="48" w:name="chemical-ecology-dr.-lora-robinson"/>
-      <w:bookmarkEnd w:id="48"/>
+      <w:bookmarkStart w:id="57" w:name="chemical-ecology-dr.-lora-robinson"/>
+      <w:bookmarkEnd w:id="57"/>
       <w:r>
         <w:t xml:space="preserve">Chemical Ecology, Dr. Lora Robinson</w:t>
       </w:r>
@@ -335,8 +457,8 @@
       <w:pPr>
         <w:pStyle w:val="Heading2"/>
       </w:pPr>
-      <w:bookmarkStart w:id="49" w:name="oct-31"/>
-      <w:bookmarkEnd w:id="49"/>
+      <w:bookmarkStart w:id="58" w:name="oct-31"/>
+      <w:bookmarkEnd w:id="58"/>
       <w:r>
         <w:t xml:space="preserve">Oct 31</w:t>
       </w:r>
@@ -345,8 +467,8 @@
       <w:pPr>
         <w:pStyle w:val="Heading3"/>
       </w:pPr>
-      <w:bookmarkStart w:id="50" w:name="species-speciation-dr.-matt-forister"/>
-      <w:bookmarkEnd w:id="50"/>
+      <w:bookmarkStart w:id="59" w:name="species-speciation-dr.-matt-forister"/>
+      <w:bookmarkEnd w:id="59"/>
       <w:r>
         <w:t xml:space="preserve">Species &amp; speciation, Dr. Matt Forister</w:t>
       </w:r>
@@ -355,8 +477,8 @@
       <w:pPr>
         <w:pStyle w:val="Heading3"/>
       </w:pPr>
-      <w:bookmarkStart w:id="51" w:name="paleoecology-dr.-scott-mensing"/>
-      <w:bookmarkEnd w:id="51"/>
+      <w:bookmarkStart w:id="60" w:name="paleoecology-dr.-scott-mensing"/>
+      <w:bookmarkEnd w:id="60"/>
       <w:r>
         <w:t xml:space="preserve">Paleoecology, Dr. Scott Mensing</w:t>
       </w:r>
@@ -365,8 +487,8 @@
       <w:pPr>
         <w:pStyle w:val="Heading2"/>
       </w:pPr>
-      <w:bookmarkStart w:id="52" w:name="nov-7"/>
-      <w:bookmarkEnd w:id="52"/>
+      <w:bookmarkStart w:id="61" w:name="nov-7"/>
+      <w:bookmarkEnd w:id="61"/>
       <w:r>
         <w:t xml:space="preserve">Nov 7</w:t>
       </w:r>
@@ -375,8 +497,8 @@
       <w:pPr>
         <w:pStyle w:val="Heading3"/>
       </w:pPr>
-      <w:bookmarkStart w:id="53" w:name="philosophy-of-biology-dr.-carlos-mariscal"/>
-      <w:bookmarkEnd w:id="53"/>
+      <w:bookmarkStart w:id="62" w:name="philosophy-of-biology-dr.-carlos-mariscal"/>
+      <w:bookmarkEnd w:id="62"/>
       <w:r>
         <w:t xml:space="preserve">Philosophy of Biology, Dr. Carlos Mariscal</w:t>
       </w:r>
@@ -385,8 +507,8 @@
       <w:pPr>
         <w:pStyle w:val="Heading3"/>
       </w:pPr>
-      <w:bookmarkStart w:id="54" w:name="genomic-variation-architecture-dr.-tom-parchman"/>
-      <w:bookmarkEnd w:id="54"/>
+      <w:bookmarkStart w:id="63" w:name="genomic-variation-architecture-dr.-tom-parchman"/>
+      <w:bookmarkEnd w:id="63"/>
       <w:r>
         <w:t xml:space="preserve">Genomic variation &amp; architecture, Dr. Tom Parchman</w:t>
       </w:r>
@@ -395,8 +517,8 @@
       <w:pPr>
         <w:pStyle w:val="Heading2"/>
       </w:pPr>
-      <w:bookmarkStart w:id="55" w:name="nov-14"/>
-      <w:bookmarkEnd w:id="55"/>
+      <w:bookmarkStart w:id="64" w:name="nov-14"/>
+      <w:bookmarkEnd w:id="64"/>
       <w:r>
         <w:t xml:space="preserve">Nov 14</w:t>
       </w:r>
@@ -405,8 +527,8 @@
       <w:pPr>
         <w:pStyle w:val="Heading3"/>
       </w:pPr>
-      <w:bookmarkStart w:id="56" w:name="comparative-genomics-gene-evolution-dr.-david-alvarez-ponce"/>
-      <w:bookmarkEnd w:id="56"/>
+      <w:bookmarkStart w:id="65" w:name="comparative-genomics-gene-evolution-dr.-david-alvarez-ponce"/>
+      <w:bookmarkEnd w:id="65"/>
       <w:r>
         <w:t xml:space="preserve">Comparative genomics &amp; gene evolution, Dr. David Alvarez-Ponce</w:t>
       </w:r>
@@ -415,8 +537,8 @@
       <w:pPr>
         <w:pStyle w:val="Heading3"/>
       </w:pPr>
-      <w:bookmarkStart w:id="57" w:name="ecological-evolutionary-epigenetics-dr.-david-zeh"/>
-      <w:bookmarkEnd w:id="57"/>
+      <w:bookmarkStart w:id="66" w:name="ecological-evolutionary-epigenetics-dr.-david-zeh"/>
+      <w:bookmarkEnd w:id="66"/>
       <w:r>
         <w:t xml:space="preserve">Ecological &amp; evolutionary epigenetics, Dr. David Zeh</w:t>
       </w:r>
@@ -425,8 +547,8 @@
       <w:pPr>
         <w:pStyle w:val="Heading2"/>
       </w:pPr>
-      <w:bookmarkStart w:id="58" w:name="nov-21"/>
-      <w:bookmarkEnd w:id="58"/>
+      <w:bookmarkStart w:id="67" w:name="nov-21"/>
+      <w:bookmarkEnd w:id="67"/>
       <w:r>
         <w:t xml:space="preserve">Nov 21</w:t>
       </w:r>
@@ -435,8 +557,8 @@
       <w:pPr>
         <w:pStyle w:val="Heading3"/>
       </w:pPr>
-      <w:bookmarkStart w:id="59" w:name="conservation-biology-and-ecosystem-management-dr.-sudeep-chandra"/>
-      <w:bookmarkEnd w:id="59"/>
+      <w:bookmarkStart w:id="68" w:name="conservation-biology-and-ecosystem-management-dr.-sudeep-chandra"/>
+      <w:bookmarkEnd w:id="68"/>
       <w:r>
         <w:t xml:space="preserve">Conservation Biology and Ecosystem Management, Dr. Sudeep Chandra</w:t>
       </w:r>
@@ -445,18 +567,18 @@
       <w:pPr>
         <w:pStyle w:val="Heading3"/>
       </w:pPr>
-      <w:bookmarkStart w:id="60" w:name="section"/>
-      <w:bookmarkEnd w:id="60"/>
-      <w:r>
-        <w:t xml:space="preserve">???</w:t>
+      <w:bookmarkStart w:id="69" w:name="phylogenetics-dr.-guy-hoelzer"/>
+      <w:bookmarkEnd w:id="69"/>
+      <w:r>
+        <w:t xml:space="preserve">Phylogenetics, Dr. Guy Hoelzer</w:t>
       </w:r>
     </w:p>
     <w:p>
       <w:pPr>
         <w:pStyle w:val="Heading2"/>
       </w:pPr>
-      <w:bookmarkStart w:id="61" w:name="nov-28"/>
-      <w:bookmarkEnd w:id="61"/>
+      <w:bookmarkStart w:id="70" w:name="nov-28"/>
+      <w:bookmarkEnd w:id="70"/>
       <w:r>
         <w:t xml:space="preserve">Nov 28</w:t>
       </w:r>
@@ -465,8 +587,8 @@
       <w:pPr>
         <w:pStyle w:val="Heading3"/>
       </w:pPr>
-      <w:bookmarkStart w:id="62" w:name="global-change-and-conservation-dr.-ken-nussear"/>
-      <w:bookmarkEnd w:id="62"/>
+      <w:bookmarkStart w:id="71" w:name="global-change-and-conservation-dr.-ken-nussear"/>
+      <w:bookmarkEnd w:id="71"/>
       <w:r>
         <w:t xml:space="preserve">Global Change and Conservation, Dr. Ken Nussear</w:t>
       </w:r>
@@ -475,8 +597,8 @@
       <w:pPr>
         <w:pStyle w:val="Heading2"/>
       </w:pPr>
-      <w:bookmarkStart w:id="63" w:name="dec-5"/>
-      <w:bookmarkEnd w:id="63"/>
+      <w:bookmarkStart w:id="72" w:name="dec-5"/>
+      <w:bookmarkEnd w:id="72"/>
       <w:r>
         <w:t xml:space="preserve">Dec 5</w:t>
       </w:r>
@@ -485,8 +607,8 @@
       <w:pPr>
         <w:pStyle w:val="Heading3"/>
       </w:pPr>
-      <w:bookmarkStart w:id="64" w:name="final-study-session"/>
-      <w:bookmarkEnd w:id="64"/>
+      <w:bookmarkStart w:id="73" w:name="final-study-session"/>
+      <w:bookmarkEnd w:id="73"/>
       <w:r>
         <w:t xml:space="preserve">Final Study Session</w:t>
       </w:r>
@@ -495,8 +617,8 @@
       <w:pPr>
         <w:pStyle w:val="Heading2"/>
       </w:pPr>
-      <w:bookmarkStart w:id="65" w:name="dec-12"/>
-      <w:bookmarkEnd w:id="65"/>
+      <w:bookmarkStart w:id="74" w:name="dec-12"/>
+      <w:bookmarkEnd w:id="74"/>
       <w:r>
         <w:t xml:space="preserve">Dec 12</w:t>
       </w:r>
@@ -505,8 +627,8 @@
       <w:pPr>
         <w:pStyle w:val="Heading3"/>
       </w:pPr>
-      <w:bookmarkStart w:id="66" w:name="final-exam"/>
-      <w:bookmarkEnd w:id="66"/>
+      <w:bookmarkStart w:id="75" w:name="final-exam"/>
+      <w:bookmarkEnd w:id="75"/>
       <w:r>
         <w:t xml:space="preserve">Final exam</w:t>
       </w:r>
@@ -655,7 +777,7 @@
     </w:lvl>
   </w:abstractNum>
   <w:abstractNum w:abstractNumId="990">
-    <w:nsid w:val="43e86b64"/>
+    <w:nsid w:val="a8b2f731"/>
     <w:multiLevelType w:val="multilevel"/>
     <w:lvl w:ilvl="0">
       <w:numFmt w:val="bullet"/>
@@ -736,7 +858,7 @@
     </w:lvl>
   </w:abstractNum>
   <w:abstractNum w:abstractNumId="99411">
-    <w:nsid w:val="91b69936"/>
+    <w:nsid w:val="21cf005f"/>
     <w:multiLevelType w:val="multilevel"/>
     <w:lvl w:ilvl="0">
       <w:start w:val="1"/>
@@ -1118,6 +1240,222 @@
     </w:lvlOverride>
   </w:num>
   <w:num w:numId="1013">
+    <w:abstractNumId w:val="99411"/>
+    <w:lvlOverride w:ilvl="0">
+      <w:startOverride w:val="1"/>
+    </w:lvlOverride>
+    <w:lvlOverride w:ilvl="1">
+      <w:startOverride w:val="1"/>
+    </w:lvlOverride>
+    <w:lvlOverride w:ilvl="2">
+      <w:startOverride w:val="1"/>
+    </w:lvlOverride>
+    <w:lvlOverride w:ilvl="3">
+      <w:startOverride w:val="1"/>
+    </w:lvlOverride>
+    <w:lvlOverride w:ilvl="4">
+      <w:startOverride w:val="1"/>
+    </w:lvlOverride>
+    <w:lvlOverride w:ilvl="5">
+      <w:startOverride w:val="1"/>
+    </w:lvlOverride>
+    <w:lvlOverride w:ilvl="6">
+      <w:startOverride w:val="1"/>
+    </w:lvlOverride>
+  </w:num>
+  <w:num w:numId="1014">
+    <w:abstractNumId w:val="99411"/>
+    <w:lvlOverride w:ilvl="0">
+      <w:startOverride w:val="1"/>
+    </w:lvlOverride>
+    <w:lvlOverride w:ilvl="1">
+      <w:startOverride w:val="1"/>
+    </w:lvlOverride>
+    <w:lvlOverride w:ilvl="2">
+      <w:startOverride w:val="1"/>
+    </w:lvlOverride>
+    <w:lvlOverride w:ilvl="3">
+      <w:startOverride w:val="1"/>
+    </w:lvlOverride>
+    <w:lvlOverride w:ilvl="4">
+      <w:startOverride w:val="1"/>
+    </w:lvlOverride>
+    <w:lvlOverride w:ilvl="5">
+      <w:startOverride w:val="1"/>
+    </w:lvlOverride>
+    <w:lvlOverride w:ilvl="6">
+      <w:startOverride w:val="1"/>
+    </w:lvlOverride>
+  </w:num>
+  <w:num w:numId="1015">
+    <w:abstractNumId w:val="99411"/>
+    <w:lvlOverride w:ilvl="0">
+      <w:startOverride w:val="1"/>
+    </w:lvlOverride>
+    <w:lvlOverride w:ilvl="1">
+      <w:startOverride w:val="1"/>
+    </w:lvlOverride>
+    <w:lvlOverride w:ilvl="2">
+      <w:startOverride w:val="1"/>
+    </w:lvlOverride>
+    <w:lvlOverride w:ilvl="3">
+      <w:startOverride w:val="1"/>
+    </w:lvlOverride>
+    <w:lvlOverride w:ilvl="4">
+      <w:startOverride w:val="1"/>
+    </w:lvlOverride>
+    <w:lvlOverride w:ilvl="5">
+      <w:startOverride w:val="1"/>
+    </w:lvlOverride>
+    <w:lvlOverride w:ilvl="6">
+      <w:startOverride w:val="1"/>
+    </w:lvlOverride>
+  </w:num>
+  <w:num w:numId="1016">
+    <w:abstractNumId w:val="99411"/>
+    <w:lvlOverride w:ilvl="0">
+      <w:startOverride w:val="1"/>
+    </w:lvlOverride>
+    <w:lvlOverride w:ilvl="1">
+      <w:startOverride w:val="1"/>
+    </w:lvlOverride>
+    <w:lvlOverride w:ilvl="2">
+      <w:startOverride w:val="1"/>
+    </w:lvlOverride>
+    <w:lvlOverride w:ilvl="3">
+      <w:startOverride w:val="1"/>
+    </w:lvlOverride>
+    <w:lvlOverride w:ilvl="4">
+      <w:startOverride w:val="1"/>
+    </w:lvlOverride>
+    <w:lvlOverride w:ilvl="5">
+      <w:startOverride w:val="1"/>
+    </w:lvlOverride>
+    <w:lvlOverride w:ilvl="6">
+      <w:startOverride w:val="1"/>
+    </w:lvlOverride>
+  </w:num>
+  <w:num w:numId="1017">
+    <w:abstractNumId w:val="99411"/>
+    <w:lvlOverride w:ilvl="0">
+      <w:startOverride w:val="1"/>
+    </w:lvlOverride>
+    <w:lvlOverride w:ilvl="1">
+      <w:startOverride w:val="1"/>
+    </w:lvlOverride>
+    <w:lvlOverride w:ilvl="2">
+      <w:startOverride w:val="1"/>
+    </w:lvlOverride>
+    <w:lvlOverride w:ilvl="3">
+      <w:startOverride w:val="1"/>
+    </w:lvlOverride>
+    <w:lvlOverride w:ilvl="4">
+      <w:startOverride w:val="1"/>
+    </w:lvlOverride>
+    <w:lvlOverride w:ilvl="5">
+      <w:startOverride w:val="1"/>
+    </w:lvlOverride>
+    <w:lvlOverride w:ilvl="6">
+      <w:startOverride w:val="1"/>
+    </w:lvlOverride>
+  </w:num>
+  <w:num w:numId="1018">
+    <w:abstractNumId w:val="99411"/>
+    <w:lvlOverride w:ilvl="0">
+      <w:startOverride w:val="1"/>
+    </w:lvlOverride>
+    <w:lvlOverride w:ilvl="1">
+      <w:startOverride w:val="1"/>
+    </w:lvlOverride>
+    <w:lvlOverride w:ilvl="2">
+      <w:startOverride w:val="1"/>
+    </w:lvlOverride>
+    <w:lvlOverride w:ilvl="3">
+      <w:startOverride w:val="1"/>
+    </w:lvlOverride>
+    <w:lvlOverride w:ilvl="4">
+      <w:startOverride w:val="1"/>
+    </w:lvlOverride>
+    <w:lvlOverride w:ilvl="5">
+      <w:startOverride w:val="1"/>
+    </w:lvlOverride>
+    <w:lvlOverride w:ilvl="6">
+      <w:startOverride w:val="1"/>
+    </w:lvlOverride>
+  </w:num>
+  <w:num w:numId="1019">
+    <w:abstractNumId w:val="99411"/>
+    <w:lvlOverride w:ilvl="0">
+      <w:startOverride w:val="1"/>
+    </w:lvlOverride>
+    <w:lvlOverride w:ilvl="1">
+      <w:startOverride w:val="1"/>
+    </w:lvlOverride>
+    <w:lvlOverride w:ilvl="2">
+      <w:startOverride w:val="1"/>
+    </w:lvlOverride>
+    <w:lvlOverride w:ilvl="3">
+      <w:startOverride w:val="1"/>
+    </w:lvlOverride>
+    <w:lvlOverride w:ilvl="4">
+      <w:startOverride w:val="1"/>
+    </w:lvlOverride>
+    <w:lvlOverride w:ilvl="5">
+      <w:startOverride w:val="1"/>
+    </w:lvlOverride>
+    <w:lvlOverride w:ilvl="6">
+      <w:startOverride w:val="1"/>
+    </w:lvlOverride>
+  </w:num>
+  <w:num w:numId="1020">
+    <w:abstractNumId w:val="99411"/>
+    <w:lvlOverride w:ilvl="0">
+      <w:startOverride w:val="1"/>
+    </w:lvlOverride>
+    <w:lvlOverride w:ilvl="1">
+      <w:startOverride w:val="1"/>
+    </w:lvlOverride>
+    <w:lvlOverride w:ilvl="2">
+      <w:startOverride w:val="1"/>
+    </w:lvlOverride>
+    <w:lvlOverride w:ilvl="3">
+      <w:startOverride w:val="1"/>
+    </w:lvlOverride>
+    <w:lvlOverride w:ilvl="4">
+      <w:startOverride w:val="1"/>
+    </w:lvlOverride>
+    <w:lvlOverride w:ilvl="5">
+      <w:startOverride w:val="1"/>
+    </w:lvlOverride>
+    <w:lvlOverride w:ilvl="6">
+      <w:startOverride w:val="1"/>
+    </w:lvlOverride>
+  </w:num>
+  <w:num w:numId="1021">
+    <w:abstractNumId w:val="99411"/>
+    <w:lvlOverride w:ilvl="0">
+      <w:startOverride w:val="1"/>
+    </w:lvlOverride>
+    <w:lvlOverride w:ilvl="1">
+      <w:startOverride w:val="1"/>
+    </w:lvlOverride>
+    <w:lvlOverride w:ilvl="2">
+      <w:startOverride w:val="1"/>
+    </w:lvlOverride>
+    <w:lvlOverride w:ilvl="3">
+      <w:startOverride w:val="1"/>
+    </w:lvlOverride>
+    <w:lvlOverride w:ilvl="4">
+      <w:startOverride w:val="1"/>
+    </w:lvlOverride>
+    <w:lvlOverride w:ilvl="5">
+      <w:startOverride w:val="1"/>
+    </w:lvlOverride>
+    <w:lvlOverride w:ilvl="6">
+      <w:startOverride w:val="1"/>
+    </w:lvlOverride>
+  </w:num>
+  <w:num w:numId="1022">
     <w:abstractNumId w:val="99411"/>
     <w:lvlOverride w:ilvl="0">
       <w:startOverride w:val="1"/>

</xml_diff>